<commit_message>
Added conceitos e exemplos do código
</commit_message>
<xml_diff>
--- a/Tutorial-Componentes.docx
+++ b/Tutorial-Componentes.docx
@@ -46,19 +46,116 @@
         <w:t xml:space="preserve"> campo do formulário </w:t>
       </w:r>
       <w:r>
-        <w:t>deve ser agrupado em um widget FormField, com o widget Form como um ancestral comum a todos eles. Chame métodos no FormState para salvar, redefinir ou validar cada FormField que é um descendente deste formulário. Para obter o FormState, você p</w:t>
-      </w:r>
-      <w:r>
-        <w:t>ode usar Form.of com um context</w:t>
-      </w:r>
-      <w:r>
-        <w:t xml:space="preserve"> cujo ancestral é o Form, ou passar um GlobalKey para o construtor Form e chamar GlobalKey.currentState.</w:t>
-      </w:r>
-    </w:p>
-    <w:p>
-      <w:pPr>
-        <w:spacing w:after="0"/>
-        <w:jc w:val="both"/>
+        <w:t>deve ser agrupado em um widget FormField, com o widget Form como um ancestral comum a todos eles. Chame métodos no FormState para salvar, redefinir ou validar cada FormField que é um descendente deste formulário</w:t>
+      </w:r>
+      <w:r>
+        <w:t>.</w:t>
+      </w:r>
+    </w:p>
+    <w:p>
+      <w:pPr>
+        <w:spacing w:after="0"/>
+        <w:ind w:firstLine="708"/>
+        <w:jc w:val="both"/>
+      </w:pPr>
+      <w:r>
+        <w:t>O Widget Form atua como um contêiner para agrupar e validar vários campos de formulário.</w:t>
+      </w:r>
+      <w:r>
+        <w:t xml:space="preserve"> </w:t>
+      </w:r>
+      <w:r>
+        <w:t>Quando criamos o formulário, também precisamos fornecer uma GlobalKey. Isso identificará de forma exclusiva o formulário com o qual esta</w:t>
+      </w:r>
+      <w:r>
+        <w:t xml:space="preserve">mos trabalhando e nos permitirá </w:t>
+      </w:r>
+      <w:r>
+        <w:t>validar</w:t>
+      </w:r>
+      <w:r>
+        <w:t xml:space="preserve"> </w:t>
+      </w:r>
+      <w:r>
+        <w:t>o</w:t>
+      </w:r>
+      <w:r>
+        <w:t xml:space="preserve"> </w:t>
+      </w:r>
+      <w:r>
+        <w:t>formulário.</w:t>
+      </w:r>
+    </w:p>
+    <w:p>
+      <w:pPr>
+        <w:spacing w:after="0"/>
+        <w:ind w:left="-1134" w:firstLine="708"/>
+        <w:jc w:val="both"/>
+      </w:pPr>
+    </w:p>
+    <w:p>
+      <w:pPr>
+        <w:spacing w:after="0"/>
+        <w:ind w:left="-1134"/>
+        <w:jc w:val="both"/>
+      </w:pPr>
+      <w:r>
+        <w:drawing>
+          <wp:inline distT="0" distB="0" distL="0" distR="0">
+            <wp:extent cx="6833716" cy="4114800"/>
+            <wp:effectExtent l="0" t="0" r="5715" b="0"/>
+            <wp:docPr id="1" name="Imagem 1"/>
+            <wp:cNvGraphicFramePr>
+              <a:graphicFrameLocks xmlns:a="http://schemas.openxmlformats.org/drawingml/2006/main" noChangeAspect="1"/>
+            </wp:cNvGraphicFramePr>
+            <a:graphic xmlns:a="http://schemas.openxmlformats.org/drawingml/2006/main">
+              <a:graphicData uri="http://schemas.openxmlformats.org/drawingml/2006/picture">
+                <pic:pic xmlns:pic="http://schemas.openxmlformats.org/drawingml/2006/picture">
+                  <pic:nvPicPr>
+                    <pic:cNvPr id="1" name="form.jpg"/>
+                    <pic:cNvPicPr/>
+                  </pic:nvPicPr>
+                  <pic:blipFill>
+                    <a:blip r:embed="rId4">
+                      <a:extLst>
+                        <a:ext uri="{28A0092B-C50C-407E-A947-70E740481C1C}">
+                          <a14:useLocalDpi xmlns:a14="http://schemas.microsoft.com/office/drawing/2010/main" val="0"/>
+                        </a:ext>
+                      </a:extLst>
+                    </a:blip>
+                    <a:stretch>
+                      <a:fillRect/>
+                    </a:stretch>
+                  </pic:blipFill>
+                  <pic:spPr>
+                    <a:xfrm>
+                      <a:off x="0" y="0"/>
+                      <a:ext cx="6853526" cy="4126728"/>
+                    </a:xfrm>
+                    <a:prstGeom prst="rect">
+                      <a:avLst/>
+                    </a:prstGeom>
+                  </pic:spPr>
+                </pic:pic>
+              </a:graphicData>
+            </a:graphic>
+          </wp:inline>
+        </w:drawing>
+      </w:r>
+    </w:p>
+    <w:p>
+      <w:pPr>
+        <w:spacing w:after="0"/>
+        <w:jc w:val="both"/>
+      </w:pPr>
+    </w:p>
+    <w:p>
+      <w:pPr>
+        <w:spacing w:after="0"/>
+        <w:jc w:val="both"/>
+        <w:rPr>
+          <w:b/>
+        </w:rPr>
       </w:pPr>
     </w:p>
     <w:p>
@@ -107,28 +204,359 @@
     <w:p>
       <w:pPr>
         <w:spacing w:after="0"/>
-        <w:jc w:val="both"/>
-      </w:pPr>
-    </w:p>
-    <w:p>
-      <w:pPr>
-        <w:spacing w:after="0"/>
-        <w:jc w:val="both"/>
-        <w:rPr>
-          <w:b/>
-        </w:rPr>
-      </w:pPr>
-      <w:r>
-        <w:rPr>
-          <w:b/>
-        </w:rPr>
-        <w:t>Raised</w:t>
-      </w:r>
-      <w:r>
-        <w:rPr>
-          <w:b/>
-        </w:rPr>
-        <w:t>Button</w:t>
+        <w:ind w:left="-1134"/>
+        <w:jc w:val="both"/>
+      </w:pPr>
+      <w:r>
+        <w:rPr>
+          <w:lang w:eastAsia="pt-BR"/>
+        </w:rPr>
+        <w:lastRenderedPageBreak/>
+        <w:drawing>
+          <wp:inline distT="0" distB="0" distL="0" distR="0">
+            <wp:extent cx="6959528" cy="3942080"/>
+            <wp:effectExtent l="0" t="0" r="0" b="1270"/>
+            <wp:docPr id="3" name="Imagem 3"/>
+            <wp:cNvGraphicFramePr>
+              <a:graphicFrameLocks xmlns:a="http://schemas.openxmlformats.org/drawingml/2006/main" noChangeAspect="1"/>
+            </wp:cNvGraphicFramePr>
+            <a:graphic xmlns:a="http://schemas.openxmlformats.org/drawingml/2006/main">
+              <a:graphicData uri="http://schemas.openxmlformats.org/drawingml/2006/picture">
+                <pic:pic xmlns:pic="http://schemas.openxmlformats.org/drawingml/2006/picture">
+                  <pic:nvPicPr>
+                    <pic:cNvPr id="3" name="textFormField.jpg"/>
+                    <pic:cNvPicPr/>
+                  </pic:nvPicPr>
+                  <pic:blipFill>
+                    <a:blip r:embed="rId5">
+                      <a:extLst>
+                        <a:ext uri="{28A0092B-C50C-407E-A947-70E740481C1C}">
+                          <a14:useLocalDpi xmlns:a14="http://schemas.microsoft.com/office/drawing/2010/main" val="0"/>
+                        </a:ext>
+                      </a:extLst>
+                    </a:blip>
+                    <a:stretch>
+                      <a:fillRect/>
+                    </a:stretch>
+                  </pic:blipFill>
+                  <pic:spPr>
+                    <a:xfrm>
+                      <a:off x="0" y="0"/>
+                      <a:ext cx="7023090" cy="3978083"/>
+                    </a:xfrm>
+                    <a:prstGeom prst="rect">
+                      <a:avLst/>
+                    </a:prstGeom>
+                  </pic:spPr>
+                </pic:pic>
+              </a:graphicData>
+            </a:graphic>
+          </wp:inline>
+        </w:drawing>
+      </w:r>
+    </w:p>
+    <w:p>
+      <w:pPr>
+        <w:spacing w:after="0"/>
+        <w:jc w:val="both"/>
+      </w:pPr>
+    </w:p>
+    <w:p>
+      <w:pPr>
+        <w:spacing w:after="0"/>
+        <w:jc w:val="both"/>
+        <w:rPr>
+          <w:b/>
+        </w:rPr>
+      </w:pPr>
+      <w:r>
+        <w:rPr>
+          <w:b/>
+        </w:rPr>
+        <w:t>CheckBox</w:t>
+      </w:r>
+    </w:p>
+    <w:p>
+      <w:pPr>
+        <w:spacing w:after="0"/>
+        <w:ind w:firstLine="708"/>
+        <w:jc w:val="both"/>
+      </w:pPr>
+      <w:r>
+        <w:t>A</w:t>
+      </w:r>
+      <w:r>
+        <w:t xml:space="preserve"> </w:t>
+      </w:r>
+      <w:r>
+        <w:t>checkbox</w:t>
+      </w:r>
+      <w:r>
+        <w:t xml:space="preserve"> não mantém nenhum estado. Em vez disso, quando o estado da </w:t>
+      </w:r>
+      <w:r>
+        <w:t>checkbox</w:t>
+      </w:r>
+      <w:r>
+        <w:t xml:space="preserve"> é alterado, o widget chama o onChanged. A maioria dos widgets que usam uma </w:t>
+      </w:r>
+      <w:r>
+        <w:t>checkbox</w:t>
+      </w:r>
+      <w:r>
+        <w:t xml:space="preserve"> </w:t>
+      </w:r>
+      <w:r>
+        <w:t>, a partir do</w:t>
+      </w:r>
+      <w:r>
+        <w:t xml:space="preserve"> onChanged</w:t>
+      </w:r>
+      <w:r>
+        <w:t>,</w:t>
+      </w:r>
+      <w:r>
+        <w:t xml:space="preserve"> reconstruirá a </w:t>
+      </w:r>
+      <w:r>
+        <w:t>checkbox</w:t>
+      </w:r>
+      <w:r>
+        <w:t xml:space="preserve"> com um novo valor para atualizar a aparência visual da </w:t>
+      </w:r>
+      <w:r>
+        <w:t>checkbox</w:t>
+      </w:r>
+      <w:r>
+        <w:t>.</w:t>
+      </w:r>
+    </w:p>
+    <w:p>
+      <w:pPr>
+        <w:spacing w:after="0"/>
+        <w:ind w:firstLine="708"/>
+        <w:jc w:val="both"/>
+      </w:pPr>
+      <w:r>
+        <w:t xml:space="preserve">A </w:t>
+      </w:r>
+      <w:r>
+        <w:t>checkbox</w:t>
+      </w:r>
+      <w:r>
+        <w:t xml:space="preserve"> pode exibir, opcionalmente, três valores - </w:t>
+      </w:r>
+      <w:r>
+        <w:t>true, false</w:t>
+      </w:r>
+      <w:r>
+        <w:t xml:space="preserve"> e nul</w:t>
+      </w:r>
+      <w:r>
+        <w:t>l</w:t>
+      </w:r>
+      <w:r>
+        <w:t xml:space="preserve"> - se o estado triplo for verdadeiro. Quando o valor é nul</w:t>
+      </w:r>
+      <w:r>
+        <w:t>l</w:t>
+      </w:r>
+      <w:r>
+        <w:t>, um traço é exibido. Por</w:t>
+      </w:r>
+      <w:r>
+        <w:t xml:space="preserve"> padrão, o estado triplo é false</w:t>
+      </w:r>
+      <w:r>
+        <w:t xml:space="preserve"> e o valor da </w:t>
+      </w:r>
+      <w:r>
+        <w:t>checkbox</w:t>
+      </w:r>
+      <w:r>
+        <w:t xml:space="preserve"> deve ser </w:t>
+      </w:r>
+      <w:r>
+        <w:t>true</w:t>
+      </w:r>
+      <w:r>
+        <w:t xml:space="preserve"> ou fals</w:t>
+      </w:r>
+      <w:r>
+        <w:t>e</w:t>
+      </w:r>
+      <w:r>
+        <w:t>.</w:t>
+      </w:r>
+    </w:p>
+    <w:p>
+      <w:pPr>
+        <w:spacing w:after="0"/>
+        <w:jc w:val="both"/>
+      </w:pPr>
+      <w:r>
+        <w:rPr>
+          <w:lang w:eastAsia="pt-BR"/>
+        </w:rPr>
+        <w:drawing>
+          <wp:inline distT="0" distB="0" distL="0" distR="0">
+            <wp:extent cx="5397500" cy="3278038"/>
+            <wp:effectExtent l="0" t="0" r="0" b="0"/>
+            <wp:docPr id="4" name="Imagem 4"/>
+            <wp:cNvGraphicFramePr>
+              <a:graphicFrameLocks xmlns:a="http://schemas.openxmlformats.org/drawingml/2006/main" noChangeAspect="1"/>
+            </wp:cNvGraphicFramePr>
+            <a:graphic xmlns:a="http://schemas.openxmlformats.org/drawingml/2006/main">
+              <a:graphicData uri="http://schemas.openxmlformats.org/drawingml/2006/picture">
+                <pic:pic xmlns:pic="http://schemas.openxmlformats.org/drawingml/2006/picture">
+                  <pic:nvPicPr>
+                    <pic:cNvPr id="4" name="checkbox.jpg"/>
+                    <pic:cNvPicPr/>
+                  </pic:nvPicPr>
+                  <pic:blipFill>
+                    <a:blip r:embed="rId6">
+                      <a:extLst>
+                        <a:ext uri="{28A0092B-C50C-407E-A947-70E740481C1C}">
+                          <a14:useLocalDpi xmlns:a14="http://schemas.microsoft.com/office/drawing/2010/main" val="0"/>
+                        </a:ext>
+                      </a:extLst>
+                    </a:blip>
+                    <a:stretch>
+                      <a:fillRect/>
+                    </a:stretch>
+                  </pic:blipFill>
+                  <pic:spPr>
+                    <a:xfrm>
+                      <a:off x="0" y="0"/>
+                      <a:ext cx="5488626" cy="3333381"/>
+                    </a:xfrm>
+                    <a:prstGeom prst="rect">
+                      <a:avLst/>
+                    </a:prstGeom>
+                  </pic:spPr>
+                </pic:pic>
+              </a:graphicData>
+            </a:graphic>
+          </wp:inline>
+        </w:drawing>
+      </w:r>
+    </w:p>
+    <w:p>
+      <w:pPr>
+        <w:spacing w:after="0"/>
+        <w:jc w:val="both"/>
+      </w:pPr>
+    </w:p>
+    <w:p>
+      <w:pPr>
+        <w:spacing w:after="0"/>
+        <w:jc w:val="both"/>
+        <w:rPr>
+          <w:b/>
+        </w:rPr>
+      </w:pPr>
+      <w:r>
+        <w:rPr>
+          <w:b/>
+        </w:rPr>
+        <w:t>RadioButton</w:t>
+      </w:r>
+    </w:p>
+    <w:p>
+      <w:pPr>
+        <w:spacing w:after="0"/>
+        <w:ind w:firstLine="708"/>
+        <w:jc w:val="both"/>
+      </w:pPr>
+      <w:r>
+        <w:t>Usado para selecionar entre um número de valores mutuamente exclusivos. Quando um RadioButton de um grupo é selecionado, os outros RadioButton do gr</w:t>
+      </w:r>
+      <w:r>
+        <w:t>upo deixam de ser selecionados.</w:t>
+      </w:r>
+    </w:p>
+    <w:p>
+      <w:pPr>
+        <w:spacing w:after="0"/>
+        <w:ind w:firstLine="708"/>
+        <w:jc w:val="both"/>
+      </w:pPr>
+      <w:r>
+        <w:t>O RadioButton em si não mantém nenhum estado. Se groupValue e value corresponderem, esse rádio será selecionado. A maioria dos widgets responderá ao onChanged chamando State.setState para atualizar o groupValue do RadioButton.</w:t>
+      </w:r>
+    </w:p>
+    <w:p>
+      <w:pPr>
+        <w:spacing w:after="0"/>
+        <w:ind w:left="-709"/>
+        <w:jc w:val="both"/>
+      </w:pPr>
+      <w:r>
+        <w:rPr>
+          <w:lang w:eastAsia="pt-BR"/>
+        </w:rPr>
+        <w:drawing>
+          <wp:inline distT="0" distB="0" distL="0" distR="0">
+            <wp:extent cx="6124659" cy="4800600"/>
+            <wp:effectExtent l="0" t="0" r="9525" b="0"/>
+            <wp:docPr id="5" name="Imagem 5"/>
+            <wp:cNvGraphicFramePr>
+              <a:graphicFrameLocks xmlns:a="http://schemas.openxmlformats.org/drawingml/2006/main" noChangeAspect="1"/>
+            </wp:cNvGraphicFramePr>
+            <a:graphic xmlns:a="http://schemas.openxmlformats.org/drawingml/2006/main">
+              <a:graphicData uri="http://schemas.openxmlformats.org/drawingml/2006/picture">
+                <pic:pic xmlns:pic="http://schemas.openxmlformats.org/drawingml/2006/picture">
+                  <pic:nvPicPr>
+                    <pic:cNvPr id="5" name="radio.jpg"/>
+                    <pic:cNvPicPr/>
+                  </pic:nvPicPr>
+                  <pic:blipFill>
+                    <a:blip r:embed="rId7">
+                      <a:extLst>
+                        <a:ext uri="{28A0092B-C50C-407E-A947-70E740481C1C}">
+                          <a14:useLocalDpi xmlns:a14="http://schemas.microsoft.com/office/drawing/2010/main" val="0"/>
+                        </a:ext>
+                      </a:extLst>
+                    </a:blip>
+                    <a:stretch>
+                      <a:fillRect/>
+                    </a:stretch>
+                  </pic:blipFill>
+                  <pic:spPr>
+                    <a:xfrm>
+                      <a:off x="0" y="0"/>
+                      <a:ext cx="6133082" cy="4807202"/>
+                    </a:xfrm>
+                    <a:prstGeom prst="rect">
+                      <a:avLst/>
+                    </a:prstGeom>
+                  </pic:spPr>
+                </pic:pic>
+              </a:graphicData>
+            </a:graphic>
+          </wp:inline>
+        </w:drawing>
+      </w:r>
+    </w:p>
+    <w:p>
+      <w:pPr>
+        <w:spacing w:after="0"/>
+        <w:jc w:val="both"/>
+      </w:pPr>
+    </w:p>
+    <w:p>
+      <w:pPr>
+        <w:spacing w:after="0"/>
+        <w:jc w:val="both"/>
+        <w:rPr>
+          <w:b/>
+        </w:rPr>
+      </w:pPr>
+      <w:r>
+        <w:rPr>
+          <w:b/>
+        </w:rPr>
+        <w:t>RaisedButton</w:t>
       </w:r>
     </w:p>
     <w:p>
@@ -148,264 +576,91 @@
         <w:jc w:val="both"/>
       </w:pPr>
       <w:r>
-        <w:t xml:space="preserve">Use RaisedButtons </w:t>
-      </w:r>
-      <w:r>
-        <w:t>para adicionar dimensão a layouts geralmente simples, por exemplo, em longas listas de conteúdo</w:t>
-      </w:r>
-      <w:r>
-        <w:t>.</w:t>
-      </w:r>
-    </w:p>
-    <w:p>
-      <w:pPr>
-        <w:spacing w:after="0"/>
-        <w:ind w:firstLine="708"/>
-        <w:jc w:val="both"/>
-      </w:pPr>
-      <w:r>
-        <w:t>Se o retorno de chamada onPressed for nul</w:t>
-      </w:r>
-      <w:r>
-        <w:t>l</w:t>
-      </w:r>
-      <w:r>
-        <w:t>, o botão será desativado e, por padrão, será semelhante a um botão plano no disabledColor.</w:t>
-      </w:r>
-    </w:p>
-    <w:p>
-      <w:pPr>
-        <w:spacing w:after="0"/>
-        <w:jc w:val="both"/>
-      </w:pPr>
-    </w:p>
-    <w:p>
-      <w:pPr>
-        <w:spacing w:after="0"/>
-        <w:jc w:val="both"/>
-        <w:rPr>
-          <w:b/>
-        </w:rPr>
-      </w:pPr>
-      <w:r>
-        <w:rPr>
-          <w:b/>
-        </w:rPr>
-        <w:t>CheckBox</w:t>
-      </w:r>
-    </w:p>
-    <w:p>
-      <w:pPr>
-        <w:spacing w:after="0"/>
-        <w:ind w:firstLine="708"/>
-        <w:jc w:val="both"/>
-      </w:pPr>
-      <w:r>
-        <w:t>A</w:t>
-      </w:r>
-      <w:r>
-        <w:t xml:space="preserve"> </w:t>
-      </w:r>
-      <w:r>
-        <w:t>checkbox</w:t>
-      </w:r>
-      <w:r>
-        <w:t xml:space="preserve"> não mantém nenhum estado. Em vez disso, quando o estado da </w:t>
-      </w:r>
-      <w:r>
-        <w:t>checkbox</w:t>
-      </w:r>
-      <w:r>
-        <w:t xml:space="preserve"> é alterado, o widget chama o onChanged. A maioria dos widgets que usam uma </w:t>
-      </w:r>
-      <w:r>
-        <w:t>checkbox</w:t>
-      </w:r>
-      <w:r>
-        <w:t xml:space="preserve"> </w:t>
-      </w:r>
-      <w:r>
-        <w:t>, a partir do</w:t>
-      </w:r>
-      <w:r>
-        <w:t xml:space="preserve"> onChanged</w:t>
-      </w:r>
-      <w:r>
-        <w:t>,</w:t>
-      </w:r>
-      <w:r>
-        <w:t xml:space="preserve"> reconstruirá a </w:t>
-      </w:r>
-      <w:r>
-        <w:t>checkbox</w:t>
-      </w:r>
-      <w:r>
-        <w:t xml:space="preserve"> com um novo valor para atualizar a aparência visual da </w:t>
-      </w:r>
-      <w:r>
-        <w:t>checkbox</w:t>
-      </w:r>
-      <w:r>
-        <w:t>.</w:t>
-      </w:r>
-    </w:p>
-    <w:p>
-      <w:pPr>
-        <w:spacing w:after="0"/>
-        <w:ind w:firstLine="708"/>
-        <w:jc w:val="both"/>
-      </w:pPr>
-      <w:r>
-        <w:t xml:space="preserve">A </w:t>
-      </w:r>
-      <w:r>
-        <w:t>checkbox</w:t>
-      </w:r>
-      <w:r>
-        <w:t xml:space="preserve"> pode exibir, opcionalmente, três valores - </w:t>
-      </w:r>
-      <w:r>
-        <w:t>true, false</w:t>
-      </w:r>
-      <w:r>
-        <w:t xml:space="preserve"> e nul</w:t>
-      </w:r>
-      <w:r>
-        <w:t>l</w:t>
-      </w:r>
-      <w:r>
-        <w:t xml:space="preserve"> - se o estado triplo for verdadeiro. Quando o valor é nul</w:t>
-      </w:r>
-      <w:r>
-        <w:t>l</w:t>
-      </w:r>
-      <w:r>
-        <w:t>, um traço é exibido. Por</w:t>
-      </w:r>
-      <w:r>
-        <w:t xml:space="preserve"> padrão, o estado triplo é false</w:t>
-      </w:r>
-      <w:r>
-        <w:t xml:space="preserve"> e o valor da </w:t>
-      </w:r>
-      <w:r>
-        <w:t>checkbox</w:t>
-      </w:r>
-      <w:r>
-        <w:t xml:space="preserve"> deve ser </w:t>
-      </w:r>
-      <w:r>
-        <w:t>true</w:t>
-      </w:r>
-      <w:r>
-        <w:t xml:space="preserve"> ou fals</w:t>
-      </w:r>
-      <w:r>
-        <w:t>e</w:t>
-      </w:r>
-      <w:r>
-        <w:t>.</w:t>
-      </w:r>
-    </w:p>
-    <w:p>
-      <w:pPr>
-        <w:spacing w:after="0"/>
-        <w:jc w:val="both"/>
-      </w:pPr>
-    </w:p>
-    <w:p>
-      <w:pPr>
-        <w:spacing w:after="0"/>
-        <w:jc w:val="both"/>
-        <w:rPr>
-          <w:b/>
-        </w:rPr>
-      </w:pPr>
-      <w:r>
-        <w:rPr>
-          <w:b/>
-        </w:rPr>
-        <w:t>RadioButton</w:t>
-      </w:r>
-    </w:p>
-    <w:p>
-      <w:pPr>
-        <w:spacing w:after="0"/>
-        <w:ind w:firstLine="708"/>
-        <w:jc w:val="both"/>
-      </w:pPr>
-      <w:r>
-        <w:t>Usado para selecionar entre um número de valores mutuamente exclusivos. Quando um RadioButton de um grupo é selecionado, os outros RadioButton do gr</w:t>
-      </w:r>
-      <w:r>
-        <w:t>upo deixam de ser selecionados.</w:t>
-      </w:r>
-    </w:p>
-    <w:p>
-      <w:pPr>
-        <w:spacing w:after="0"/>
-        <w:ind w:firstLine="708"/>
-        <w:jc w:val="both"/>
-      </w:pPr>
-      <w:r>
-        <w:t>O RadioButton em si não mantém nenhum estado. Se groupValue e value corresponderem, esse rádio será selecionado. A maioria dos widgets responderá ao onChanged chamando State.setState para atualizar o groupValue do RadioButton.</w:t>
-      </w:r>
-    </w:p>
-    <w:p>
-      <w:pPr>
-        <w:spacing w:after="0"/>
-        <w:jc w:val="both"/>
-      </w:pPr>
-    </w:p>
-    <w:p>
-      <w:pPr>
-        <w:spacing w:after="0"/>
-        <w:jc w:val="both"/>
-      </w:pPr>
-    </w:p>
-    <w:p>
-      <w:pPr>
-        <w:spacing w:after="0"/>
-        <w:jc w:val="both"/>
-      </w:pPr>
-    </w:p>
-    <w:p>
-      <w:pPr>
-        <w:spacing w:after="0"/>
-        <w:jc w:val="both"/>
-      </w:pPr>
-    </w:p>
-    <w:p>
-      <w:pPr>
-        <w:spacing w:after="0"/>
-        <w:jc w:val="both"/>
-      </w:pPr>
-    </w:p>
-    <w:p>
-      <w:pPr>
-        <w:spacing w:after="0"/>
-        <w:jc w:val="both"/>
-      </w:pPr>
-    </w:p>
-    <w:p>
-      <w:pPr>
-        <w:spacing w:after="0"/>
-        <w:jc w:val="both"/>
-      </w:pPr>
-    </w:p>
-    <w:p>
-      <w:pPr>
-        <w:spacing w:after="0"/>
-        <w:jc w:val="both"/>
-        <w:rPr>
-          <w:b/>
-        </w:rPr>
-      </w:pPr>
-      <w:r>
-        <w:rPr>
-          <w:b/>
+        <w:t>Use RaisedButtons para adicionar dimensão a layouts geralmente simples, por exemplo, em longas listas de conteúdo.</w:t>
+      </w:r>
+    </w:p>
+    <w:p>
+      <w:pPr>
+        <w:spacing w:after="0"/>
+        <w:ind w:firstLine="708"/>
+        <w:jc w:val="both"/>
+      </w:pPr>
+      <w:r>
+        <w:t>Se o retorno de chamada onPressed for null, o botão será desativado e, por padrão, será semelhante a um botão plano no disabledColor.</w:t>
+      </w:r>
+    </w:p>
+    <w:p>
+      <w:pPr>
+        <w:spacing w:after="0"/>
+        <w:ind w:left="-851"/>
+        <w:jc w:val="both"/>
+      </w:pPr>
+      <w:r>
+        <w:rPr>
+          <w:lang w:eastAsia="pt-BR"/>
         </w:rPr>
         <w:lastRenderedPageBreak/>
+        <w:drawing>
+          <wp:inline distT="0" distB="0" distL="0" distR="0">
+            <wp:extent cx="6373495" cy="3830128"/>
+            <wp:effectExtent l="0" t="0" r="8255" b="0"/>
+            <wp:docPr id="6" name="Imagem 6"/>
+            <wp:cNvGraphicFramePr>
+              <a:graphicFrameLocks xmlns:a="http://schemas.openxmlformats.org/drawingml/2006/main" noChangeAspect="1"/>
+            </wp:cNvGraphicFramePr>
+            <a:graphic xmlns:a="http://schemas.openxmlformats.org/drawingml/2006/main">
+              <a:graphicData uri="http://schemas.openxmlformats.org/drawingml/2006/picture">
+                <pic:pic xmlns:pic="http://schemas.openxmlformats.org/drawingml/2006/picture">
+                  <pic:nvPicPr>
+                    <pic:cNvPr id="6" name="raisedButton.jpg"/>
+                    <pic:cNvPicPr/>
+                  </pic:nvPicPr>
+                  <pic:blipFill>
+                    <a:blip r:embed="rId8">
+                      <a:extLst>
+                        <a:ext uri="{28A0092B-C50C-407E-A947-70E740481C1C}">
+                          <a14:useLocalDpi xmlns:a14="http://schemas.microsoft.com/office/drawing/2010/main" val="0"/>
+                        </a:ext>
+                      </a:extLst>
+                    </a:blip>
+                    <a:stretch>
+                      <a:fillRect/>
+                    </a:stretch>
+                  </pic:blipFill>
+                  <pic:spPr>
+                    <a:xfrm>
+                      <a:off x="0" y="0"/>
+                      <a:ext cx="6406806" cy="3850146"/>
+                    </a:xfrm>
+                    <a:prstGeom prst="rect">
+                      <a:avLst/>
+                    </a:prstGeom>
+                  </pic:spPr>
+                </pic:pic>
+              </a:graphicData>
+            </a:graphic>
+          </wp:inline>
+        </w:drawing>
+      </w:r>
+    </w:p>
+    <w:p>
+      <w:pPr>
+        <w:spacing w:after="0"/>
+        <w:jc w:val="both"/>
+      </w:pPr>
+    </w:p>
+    <w:p>
+      <w:pPr>
+        <w:spacing w:after="0"/>
+        <w:jc w:val="both"/>
+        <w:rPr>
+          <w:b/>
+        </w:rPr>
+      </w:pPr>
+      <w:r>
+        <w:rPr>
+          <w:b/>
+        </w:rPr>
         <w:t>SnackBar</w:t>
       </w:r>
     </w:p>
@@ -451,21 +706,69 @@
     <w:p>
       <w:pPr>
         <w:spacing w:after="0"/>
-        <w:jc w:val="both"/>
-      </w:pPr>
-    </w:p>
-    <w:p>
-      <w:pPr>
-        <w:spacing w:after="0"/>
-        <w:jc w:val="both"/>
-        <w:rPr>
-          <w:b/>
-        </w:rPr>
-      </w:pPr>
-      <w:r>
-        <w:rPr>
-          <w:b/>
-        </w:rPr>
+        <w:ind w:left="-567"/>
+        <w:jc w:val="both"/>
+      </w:pPr>
+      <w:r>
+        <w:rPr>
+          <w:lang w:eastAsia="pt-BR"/>
+        </w:rPr>
+        <w:drawing>
+          <wp:inline distT="0" distB="0" distL="0" distR="0">
+            <wp:extent cx="6038215" cy="3459192"/>
+            <wp:effectExtent l="0" t="0" r="635" b="8255"/>
+            <wp:docPr id="7" name="Imagem 7"/>
+            <wp:cNvGraphicFramePr>
+              <a:graphicFrameLocks xmlns:a="http://schemas.openxmlformats.org/drawingml/2006/main" noChangeAspect="1"/>
+            </wp:cNvGraphicFramePr>
+            <a:graphic xmlns:a="http://schemas.openxmlformats.org/drawingml/2006/main">
+              <a:graphicData uri="http://schemas.openxmlformats.org/drawingml/2006/picture">
+                <pic:pic xmlns:pic="http://schemas.openxmlformats.org/drawingml/2006/picture">
+                  <pic:nvPicPr>
+                    <pic:cNvPr id="7" name="snackBar.jpg"/>
+                    <pic:cNvPicPr/>
+                  </pic:nvPicPr>
+                  <pic:blipFill>
+                    <a:blip r:embed="rId9">
+                      <a:extLst>
+                        <a:ext uri="{28A0092B-C50C-407E-A947-70E740481C1C}">
+                          <a14:useLocalDpi xmlns:a14="http://schemas.microsoft.com/office/drawing/2010/main" val="0"/>
+                        </a:ext>
+                      </a:extLst>
+                    </a:blip>
+                    <a:stretch>
+                      <a:fillRect/>
+                    </a:stretch>
+                  </pic:blipFill>
+                  <pic:spPr>
+                    <a:xfrm>
+                      <a:off x="0" y="0"/>
+                      <a:ext cx="6067383" cy="3475902"/>
+                    </a:xfrm>
+                    <a:prstGeom prst="rect">
+                      <a:avLst/>
+                    </a:prstGeom>
+                  </pic:spPr>
+                </pic:pic>
+              </a:graphicData>
+            </a:graphic>
+          </wp:inline>
+        </w:drawing>
+      </w:r>
+    </w:p>
+    <w:p>
+      <w:pPr>
+        <w:spacing w:after="0"/>
+        <w:jc w:val="both"/>
+        <w:rPr>
+          <w:b/>
+        </w:rPr>
+      </w:pPr>
+      <w:r>
+        <w:rPr>
+          <w:b/>
+        </w:rPr>
+        <w:lastRenderedPageBreak/>
         <w:t>BottomNavigationBar</w:t>
       </w:r>
     </w:p>
@@ -526,6 +829,59 @@
     <w:p>
       <w:pPr>
         <w:spacing w:after="0"/>
+        <w:ind w:left="-851"/>
+        <w:jc w:val="both"/>
+      </w:pPr>
+      <w:r>
+        <w:rPr>
+          <w:lang w:eastAsia="pt-BR"/>
+        </w:rPr>
+        <w:drawing>
+          <wp:inline distT="0" distB="0" distL="0" distR="0">
+            <wp:extent cx="6484823" cy="3925019"/>
+            <wp:effectExtent l="0" t="0" r="0" b="0"/>
+            <wp:docPr id="8" name="Imagem 8"/>
+            <wp:cNvGraphicFramePr>
+              <a:graphicFrameLocks xmlns:a="http://schemas.openxmlformats.org/drawingml/2006/main" noChangeAspect="1"/>
+            </wp:cNvGraphicFramePr>
+            <a:graphic xmlns:a="http://schemas.openxmlformats.org/drawingml/2006/main">
+              <a:graphicData uri="http://schemas.openxmlformats.org/drawingml/2006/picture">
+                <pic:pic xmlns:pic="http://schemas.openxmlformats.org/drawingml/2006/picture">
+                  <pic:nvPicPr>
+                    <pic:cNvPr id="8" name="bottomNavBar.jpg"/>
+                    <pic:cNvPicPr/>
+                  </pic:nvPicPr>
+                  <pic:blipFill>
+                    <a:blip r:embed="rId10">
+                      <a:extLst>
+                        <a:ext uri="{28A0092B-C50C-407E-A947-70E740481C1C}">
+                          <a14:useLocalDpi xmlns:a14="http://schemas.microsoft.com/office/drawing/2010/main" val="0"/>
+                        </a:ext>
+                      </a:extLst>
+                    </a:blip>
+                    <a:stretch>
+                      <a:fillRect/>
+                    </a:stretch>
+                  </pic:blipFill>
+                  <pic:spPr>
+                    <a:xfrm>
+                      <a:off x="0" y="0"/>
+                      <a:ext cx="6549183" cy="3963974"/>
+                    </a:xfrm>
+                    <a:prstGeom prst="rect">
+                      <a:avLst/>
+                    </a:prstGeom>
+                  </pic:spPr>
+                </pic:pic>
+              </a:graphicData>
+            </a:graphic>
+          </wp:inline>
+        </w:drawing>
+      </w:r>
+    </w:p>
+    <w:p>
+      <w:pPr>
+        <w:spacing w:after="0"/>
         <w:jc w:val="both"/>
       </w:pPr>
     </w:p>
@@ -593,6 +949,60 @@
     <w:p>
       <w:pPr>
         <w:spacing w:after="0"/>
+        <w:ind w:left="-851"/>
+        <w:jc w:val="both"/>
+      </w:pPr>
+      <w:r>
+        <w:rPr>
+          <w:lang w:eastAsia="pt-BR"/>
+        </w:rPr>
+        <w:lastRenderedPageBreak/>
+        <w:drawing>
+          <wp:inline distT="0" distB="0" distL="0" distR="0">
+            <wp:extent cx="6519617" cy="3709359"/>
+            <wp:effectExtent l="0" t="0" r="0" b="5715"/>
+            <wp:docPr id="9" name="Imagem 9"/>
+            <wp:cNvGraphicFramePr>
+              <a:graphicFrameLocks xmlns:a="http://schemas.openxmlformats.org/drawingml/2006/main" noChangeAspect="1"/>
+            </wp:cNvGraphicFramePr>
+            <a:graphic xmlns:a="http://schemas.openxmlformats.org/drawingml/2006/main">
+              <a:graphicData uri="http://schemas.openxmlformats.org/drawingml/2006/picture">
+                <pic:pic xmlns:pic="http://schemas.openxmlformats.org/drawingml/2006/picture">
+                  <pic:nvPicPr>
+                    <pic:cNvPr id="9" name="dropDownMenu.jpg"/>
+                    <pic:cNvPicPr/>
+                  </pic:nvPicPr>
+                  <pic:blipFill>
+                    <a:blip r:embed="rId11">
+                      <a:extLst>
+                        <a:ext uri="{28A0092B-C50C-407E-A947-70E740481C1C}">
+                          <a14:useLocalDpi xmlns:a14="http://schemas.microsoft.com/office/drawing/2010/main" val="0"/>
+                        </a:ext>
+                      </a:extLst>
+                    </a:blip>
+                    <a:stretch>
+                      <a:fillRect/>
+                    </a:stretch>
+                  </pic:blipFill>
+                  <pic:spPr>
+                    <a:xfrm>
+                      <a:off x="0" y="0"/>
+                      <a:ext cx="6548682" cy="3725895"/>
+                    </a:xfrm>
+                    <a:prstGeom prst="rect">
+                      <a:avLst/>
+                    </a:prstGeom>
+                  </pic:spPr>
+                </pic:pic>
+              </a:graphicData>
+            </a:graphic>
+          </wp:inline>
+        </w:drawing>
+      </w:r>
+    </w:p>
+    <w:p>
+      <w:pPr>
+        <w:spacing w:after="0"/>
         <w:jc w:val="both"/>
       </w:pPr>
     </w:p>
@@ -630,117 +1040,324 @@
       <w:pPr>
         <w:spacing w:after="0"/>
         <w:jc w:val="both"/>
-        <w:rPr>
-          <w:u w:val="single"/>
-        </w:rPr>
-      </w:pPr>
-      <w:r>
-        <w:tab/>
-      </w:r>
-      <w:r>
         <w:rPr>
           <w:rStyle w:val="tlid-translation"/>
           <w:lang w:val="pt-PT"/>
         </w:rPr>
-        <w:t>Também é útil se você precisar encolher em ambos os eixos (a direção de rolagem principal e o eixo cruzado), como em um diálogo ou menu pop-up</w:t>
+      </w:pPr>
+      <w:r>
+        <w:tab/>
       </w:r>
       <w:r>
         <w:rPr>
           <w:rStyle w:val="tlid-translation"/>
           <w:lang w:val="pt-PT"/>
         </w:rPr>
+        <w:t>Também é útil se você precisar encolher em ambos os eixos (a direção de rolagem principal e o eixo cruzado), como em um diálogo ou menu pop-up</w:t>
+      </w:r>
+      <w:r>
+        <w:rPr>
+          <w:rStyle w:val="tlid-translation"/>
+          <w:lang w:val="pt-PT"/>
+        </w:rPr>
         <w:t>.</w:t>
       </w:r>
+    </w:p>
+    <w:p>
+      <w:pPr>
+        <w:spacing w:after="0"/>
+        <w:ind w:left="-426"/>
+        <w:jc w:val="both"/>
+        <w:rPr>
+          <w:u w:val="single"/>
+        </w:rPr>
+      </w:pPr>
+      <w:r>
+        <w:rPr>
+          <w:u w:val="single"/>
+          <w:lang w:eastAsia="pt-BR"/>
+        </w:rPr>
+        <w:drawing>
+          <wp:inline distT="0" distB="0" distL="0" distR="0">
+            <wp:extent cx="6046493" cy="2941320"/>
+            <wp:effectExtent l="0" t="0" r="0" b="0"/>
+            <wp:docPr id="10" name="Imagem 10"/>
+            <wp:cNvGraphicFramePr>
+              <a:graphicFrameLocks xmlns:a="http://schemas.openxmlformats.org/drawingml/2006/main" noChangeAspect="1"/>
+            </wp:cNvGraphicFramePr>
+            <a:graphic xmlns:a="http://schemas.openxmlformats.org/drawingml/2006/main">
+              <a:graphicData uri="http://schemas.openxmlformats.org/drawingml/2006/picture">
+                <pic:pic xmlns:pic="http://schemas.openxmlformats.org/drawingml/2006/picture">
+                  <pic:nvPicPr>
+                    <pic:cNvPr id="10" name="singleChildScrollView.jpg"/>
+                    <pic:cNvPicPr/>
+                  </pic:nvPicPr>
+                  <pic:blipFill>
+                    <a:blip r:embed="rId12">
+                      <a:extLst>
+                        <a:ext uri="{28A0092B-C50C-407E-A947-70E740481C1C}">
+                          <a14:useLocalDpi xmlns:a14="http://schemas.microsoft.com/office/drawing/2010/main" val="0"/>
+                        </a:ext>
+                      </a:extLst>
+                    </a:blip>
+                    <a:stretch>
+                      <a:fillRect/>
+                    </a:stretch>
+                  </pic:blipFill>
+                  <pic:spPr>
+                    <a:xfrm>
+                      <a:off x="0" y="0"/>
+                      <a:ext cx="6061186" cy="2948467"/>
+                    </a:xfrm>
+                    <a:prstGeom prst="rect">
+                      <a:avLst/>
+                    </a:prstGeom>
+                  </pic:spPr>
+                </pic:pic>
+              </a:graphicData>
+            </a:graphic>
+          </wp:inline>
+        </w:drawing>
+      </w:r>
+    </w:p>
+    <w:p>
+      <w:pPr>
+        <w:spacing w:after="0"/>
+        <w:jc w:val="both"/>
+      </w:pPr>
+    </w:p>
+    <w:p>
+      <w:pPr>
+        <w:spacing w:after="0"/>
+        <w:jc w:val="both"/>
+        <w:rPr>
+          <w:b/>
+        </w:rPr>
+      </w:pPr>
+    </w:p>
+    <w:p>
+      <w:pPr>
+        <w:spacing w:after="0"/>
+        <w:jc w:val="both"/>
+        <w:rPr>
+          <w:b/>
+        </w:rPr>
+      </w:pPr>
+    </w:p>
+    <w:p>
+      <w:pPr>
+        <w:spacing w:after="0"/>
+        <w:jc w:val="both"/>
+        <w:rPr>
+          <w:b/>
+        </w:rPr>
+      </w:pPr>
+    </w:p>
+    <w:p>
+      <w:pPr>
+        <w:spacing w:after="0"/>
+        <w:jc w:val="both"/>
+        <w:rPr>
+          <w:b/>
+        </w:rPr>
+      </w:pPr>
+    </w:p>
+    <w:p>
+      <w:pPr>
+        <w:spacing w:after="0"/>
+        <w:jc w:val="both"/>
+        <w:rPr>
+          <w:b/>
+        </w:rPr>
+      </w:pPr>
+    </w:p>
+    <w:p>
+      <w:pPr>
+        <w:spacing w:after="0"/>
+        <w:jc w:val="both"/>
+        <w:rPr>
+          <w:b/>
+        </w:rPr>
+      </w:pPr>
+      <w:r>
+        <w:rPr>
+          <w:b/>
+        </w:rPr>
+        <w:lastRenderedPageBreak/>
+        <w:t>CarouselS</w:t>
+      </w:r>
+      <w:r>
+        <w:rPr>
+          <w:b/>
+        </w:rPr>
+        <w:t>lider</w:t>
+      </w:r>
+    </w:p>
+    <w:p>
+      <w:pPr>
+        <w:spacing w:after="0"/>
+        <w:ind w:firstLine="708"/>
+        <w:jc w:val="both"/>
+      </w:pPr>
+      <w:r>
+        <w:t>A carousel slider widget, support infinite scroll and custom child widget, with auto play feature.</w:t>
+      </w:r>
+    </w:p>
+    <w:p>
+      <w:pPr>
+        <w:spacing w:after="0"/>
+        <w:jc w:val="both"/>
+        <w:rPr>
+          <w:b/>
+        </w:rPr>
+      </w:pPr>
+      <w:r>
+        <w:rPr>
+          <w:b/>
+          <w:lang w:eastAsia="pt-BR"/>
+        </w:rPr>
+        <w:drawing>
+          <wp:inline distT="0" distB="0" distL="0" distR="0">
+            <wp:extent cx="5400040" cy="3863340"/>
+            <wp:effectExtent l="0" t="0" r="0" b="3810"/>
+            <wp:docPr id="11" name="Imagem 11"/>
+            <wp:cNvGraphicFramePr>
+              <a:graphicFrameLocks xmlns:a="http://schemas.openxmlformats.org/drawingml/2006/main" noChangeAspect="1"/>
+            </wp:cNvGraphicFramePr>
+            <a:graphic xmlns:a="http://schemas.openxmlformats.org/drawingml/2006/main">
+              <a:graphicData uri="http://schemas.openxmlformats.org/drawingml/2006/picture">
+                <pic:pic xmlns:pic="http://schemas.openxmlformats.org/drawingml/2006/picture">
+                  <pic:nvPicPr>
+                    <pic:cNvPr id="11" name="carouselSlider.jpg"/>
+                    <pic:cNvPicPr/>
+                  </pic:nvPicPr>
+                  <pic:blipFill>
+                    <a:blip r:embed="rId13">
+                      <a:extLst>
+                        <a:ext uri="{28A0092B-C50C-407E-A947-70E740481C1C}">
+                          <a14:useLocalDpi xmlns:a14="http://schemas.microsoft.com/office/drawing/2010/main" val="0"/>
+                        </a:ext>
+                      </a:extLst>
+                    </a:blip>
+                    <a:stretch>
+                      <a:fillRect/>
+                    </a:stretch>
+                  </pic:blipFill>
+                  <pic:spPr>
+                    <a:xfrm>
+                      <a:off x="0" y="0"/>
+                      <a:ext cx="5400040" cy="3863340"/>
+                    </a:xfrm>
+                    <a:prstGeom prst="rect">
+                      <a:avLst/>
+                    </a:prstGeom>
+                  </pic:spPr>
+                </pic:pic>
+              </a:graphicData>
+            </a:graphic>
+          </wp:inline>
+        </w:drawing>
+      </w:r>
+    </w:p>
+    <w:p>
+      <w:pPr>
+        <w:spacing w:after="0"/>
+        <w:jc w:val="both"/>
+        <w:rPr>
+          <w:b/>
+        </w:rPr>
+      </w:pPr>
+    </w:p>
+    <w:p>
+      <w:pPr>
+        <w:spacing w:after="0"/>
+        <w:jc w:val="both"/>
+        <w:rPr>
+          <w:b/>
+        </w:rPr>
+      </w:pPr>
+      <w:r>
+        <w:rPr>
+          <w:b/>
+        </w:rPr>
+        <w:t>Hero</w:t>
+      </w:r>
+    </w:p>
+    <w:p>
+      <w:pPr>
+        <w:spacing w:after="0"/>
+        <w:ind w:firstLine="708"/>
+        <w:jc w:val="both"/>
+      </w:pPr>
+      <w:r>
+        <w:t>Quando uma PageRoute é enviada ou exibida com o Navigator, todo o conteúdo da tela é substituído. Uma rota antiga desaparece e uma nova rota aparece. Se houver um recurso visual comum em ambas as rotas, pode ser útil orientar o usuário para que o recurso se mova fisicamente de uma página para outra durante a transição das rotas. Essa animação é chamada de animação Hero. Os widgets Heros "voam" na sobreposição do Navigator durante a transição e, enquanto estão em voo, por padrão, eles não são exibidos em seus locais originais nas rotas antigas e novas.</w:t>
+      </w:r>
+    </w:p>
+    <w:p>
+      <w:pPr>
+        <w:spacing w:after="0"/>
+        <w:ind w:firstLine="708"/>
+        <w:jc w:val="both"/>
+      </w:pPr>
+      <w:r>
+        <w:t>Para rotular um widget como um recurso, coloque-o em um widget Hero. Quando a navegação acontece, os widgets Hero em cada rota são identificados pelo HeroController. Para cada par de widgets Hero que possuem a mesma tag, uma animação de Hero é acionada.</w:t>
+      </w:r>
+    </w:p>
+    <w:p>
+      <w:pPr>
+        <w:spacing w:after="0"/>
+        <w:ind w:left="-709"/>
+        <w:jc w:val="both"/>
+      </w:pPr>
       <w:bookmarkStart w:id="0" w:name="_GoBack"/>
+      <w:r>
+        <w:rPr>
+          <w:lang w:eastAsia="pt-BR"/>
+        </w:rPr>
+        <w:lastRenderedPageBreak/>
+        <w:drawing>
+          <wp:inline distT="0" distB="0" distL="0" distR="0">
+            <wp:extent cx="6356470" cy="3416061"/>
+            <wp:effectExtent l="0" t="0" r="6350" b="0"/>
+            <wp:docPr id="12" name="Imagem 12"/>
+            <wp:cNvGraphicFramePr>
+              <a:graphicFrameLocks xmlns:a="http://schemas.openxmlformats.org/drawingml/2006/main" noChangeAspect="1"/>
+            </wp:cNvGraphicFramePr>
+            <a:graphic xmlns:a="http://schemas.openxmlformats.org/drawingml/2006/main">
+              <a:graphicData uri="http://schemas.openxmlformats.org/drawingml/2006/picture">
+                <pic:pic xmlns:pic="http://schemas.openxmlformats.org/drawingml/2006/picture">
+                  <pic:nvPicPr>
+                    <pic:cNvPr id="12" name="hero.jpg"/>
+                    <pic:cNvPicPr/>
+                  </pic:nvPicPr>
+                  <pic:blipFill>
+                    <a:blip r:embed="rId14">
+                      <a:extLst>
+                        <a:ext uri="{28A0092B-C50C-407E-A947-70E740481C1C}">
+                          <a14:useLocalDpi xmlns:a14="http://schemas.microsoft.com/office/drawing/2010/main" val="0"/>
+                        </a:ext>
+                      </a:extLst>
+                    </a:blip>
+                    <a:stretch>
+                      <a:fillRect/>
+                    </a:stretch>
+                  </pic:blipFill>
+                  <pic:spPr>
+                    <a:xfrm>
+                      <a:off x="0" y="0"/>
+                      <a:ext cx="6467533" cy="3475748"/>
+                    </a:xfrm>
+                    <a:prstGeom prst="rect">
+                      <a:avLst/>
+                    </a:prstGeom>
+                  </pic:spPr>
+                </pic:pic>
+              </a:graphicData>
+            </a:graphic>
+          </wp:inline>
+        </w:drawing>
+      </w:r>
       <w:bookmarkEnd w:id="0"/>
-    </w:p>
-    <w:p>
-      <w:pPr>
-        <w:spacing w:after="0"/>
-        <w:jc w:val="both"/>
-      </w:pPr>
-    </w:p>
-    <w:p>
-      <w:pPr>
-        <w:spacing w:after="0"/>
-        <w:jc w:val="both"/>
-        <w:rPr>
-          <w:b/>
-        </w:rPr>
-      </w:pPr>
-      <w:r>
-        <w:rPr>
-          <w:b/>
-        </w:rPr>
-        <w:t>CarouselS</w:t>
-      </w:r>
-      <w:r>
-        <w:rPr>
-          <w:b/>
-        </w:rPr>
-        <w:t>lider</w:t>
-      </w:r>
-    </w:p>
-    <w:p>
-      <w:pPr>
-        <w:spacing w:after="0"/>
-        <w:ind w:firstLine="708"/>
-        <w:jc w:val="both"/>
-        <w:rPr>
-          <w:b/>
-        </w:rPr>
-      </w:pPr>
-      <w:r>
-        <w:t>A carousel slider widget, support infinite scroll and custom child widget, with auto play feature.</w:t>
-      </w:r>
-    </w:p>
-    <w:p>
-      <w:pPr>
-        <w:spacing w:after="0"/>
-        <w:jc w:val="both"/>
-        <w:rPr>
-          <w:b/>
-        </w:rPr>
-      </w:pPr>
-    </w:p>
-    <w:p>
-      <w:pPr>
-        <w:spacing w:after="0"/>
-        <w:jc w:val="both"/>
-        <w:rPr>
-          <w:b/>
-        </w:rPr>
-      </w:pPr>
-      <w:r>
-        <w:rPr>
-          <w:b/>
-        </w:rPr>
-        <w:t>Hero</w:t>
-      </w:r>
-    </w:p>
-    <w:p>
-      <w:pPr>
-        <w:spacing w:after="0"/>
-        <w:ind w:firstLine="708"/>
-        <w:jc w:val="both"/>
-      </w:pPr>
-      <w:r>
-        <w:t xml:space="preserve">Quando uma PageRoute é enviada ou exibida com o Navigator, todo o conteúdo da tela é substituído. Uma rota antiga desaparece e uma nova rota aparece. Se houver um recurso visual comum em ambas as rotas, pode ser útil orientar o usuário para que o recurso se mova fisicamente de uma página para outra durante a transição das rotas. Essa animação é chamada de animação Hero. Os widgets Heros "voam" na sobreposição do Navigator durante a transição </w:t>
-      </w:r>
-      <w:r>
-        <w:lastRenderedPageBreak/>
-        <w:t>e, enquanto estão em voo, por padrão, eles não são exibidos em seus locais originais nas rotas antigas e novas.</w:t>
-      </w:r>
-    </w:p>
-    <w:p>
-      <w:pPr>
-        <w:spacing w:after="0"/>
-        <w:ind w:firstLine="708"/>
-        <w:jc w:val="both"/>
-      </w:pPr>
-      <w:r>
-        <w:t>Para rotular um widget como um recurso, coloque-o em um widget Hero. Quando a navegação acontece, os widgets Hero em cada rota são identificados pelo HeroController. Para cada par de widgets Hero que possuem a mesma tag, uma animação de Hero é acionada.</w:t>
-      </w:r>
     </w:p>
     <w:sectPr>
       <w:pgSz w:w="11906" w:h="16838"/>

</xml_diff>